<commit_message>
Updating transtion plan documents. Did not touch the testing errors
</commit_message>
<xml_diff>
--- a/docs/RequirementsUpdated.docx
+++ b/docs/RequirementsUpdated.docx
@@ -69,6 +69,8 @@
           <w:szCs w:val="48"/>
         </w:rPr>
       </w:pPr>
+      <w:bookmarkStart w:id="0" w:name="_GoBack"/>
+      <w:bookmarkEnd w:id="0"/>
     </w:p>
     <w:p>
       <w:pPr>
@@ -233,6 +235,27 @@
         </w:rPr>
         <w:t>Eric</w:t>
       </w:r>
+      <w:r>
+        <w:rPr>
+          <w:rFonts w:ascii="Times New Roman" w:hAnsi="Times New Roman" w:cs="Times New Roman"/>
+        </w:rPr>
+        <w:t xml:space="preserve">, </w:t>
+      </w:r>
+      <w:hyperlink r:id="rId8" w:history="1">
+        <w:r>
+          <w:rPr>
+            <w:rStyle w:val="Hyperlink"/>
+            <w:rFonts w:ascii="Times New Roman" w:hAnsi="Times New Roman" w:cs="Times New Roman"/>
+          </w:rPr>
+          <w:t>netadmin@innisfreevillage.org</w:t>
+        </w:r>
+      </w:hyperlink>
+      <w:r>
+        <w:rPr>
+          <w:rFonts w:ascii="Times New Roman" w:hAnsi="Times New Roman" w:cs="Times New Roman"/>
+        </w:rPr>
+        <w:t xml:space="preserve"> </w:t>
+      </w:r>
     </w:p>
     <w:p>
       <w:pPr>
@@ -269,7 +292,7 @@
         </w:rPr>
         <w:t xml:space="preserve"> </w:t>
       </w:r>
-      <w:hyperlink r:id="rId6" w:history="1">
+      <w:hyperlink r:id="rId9" w:history="1">
         <w:r>
           <w:rPr>
             <w:rStyle w:val="Hyperlink"/>
@@ -284,7 +307,7 @@
         </w:rPr>
         <w:t xml:space="preserve">, </w:t>
       </w:r>
-      <w:hyperlink r:id="rId7" w:history="1">
+      <w:hyperlink r:id="rId10" w:history="1">
         <w:r>
           <w:rPr>
             <w:rStyle w:val="Hyperlink"/>
@@ -725,7 +748,6 @@
           <w:sz w:val="36"/>
           <w:szCs w:val="36"/>
         </w:rPr>
-        <w:lastRenderedPageBreak/>
         <w:t>Features</w:t>
       </w:r>
     </w:p>
@@ -2025,15 +2047,7 @@
         <w:rPr>
           <w:rFonts w:ascii="Times New Roman" w:hAnsi="Times New Roman" w:cs="Times New Roman"/>
         </w:rPr>
-        <w:t>appointm</w:t>
-      </w:r>
-      <w:bookmarkStart w:id="0" w:name="_GoBack"/>
-      <w:bookmarkEnd w:id="0"/>
-      <w:r>
-        <w:rPr>
-          <w:rFonts w:ascii="Times New Roman" w:hAnsi="Times New Roman" w:cs="Times New Roman"/>
-        </w:rPr>
-        <w:t>ents,</w:t>
+        <w:t>appointments,</w:t>
       </w:r>
       <w:proofErr w:type="gramEnd"/>
       <w:r>
@@ -2179,21 +2193,18 @@
           <w:szCs w:val="36"/>
         </w:rPr>
       </w:pPr>
-      <w:r>
+    </w:p>
+    <w:p>
+      <w:pPr>
         <w:rPr>
           <w:rFonts w:ascii="Times New Roman" w:hAnsi="Times New Roman" w:cs="Times New Roman"/>
           <w:sz w:val="36"/>
           <w:szCs w:val="36"/>
         </w:rPr>
-        <w:br w:type="page"/>
-      </w:r>
-    </w:p>
-    <w:p>
-      <w:pPr>
-        <w:widowControl w:val="0"/>
-        <w:autoSpaceDE w:val="0"/>
-        <w:autoSpaceDN w:val="0"/>
-        <w:adjustRightInd w:val="0"/>
+      </w:pPr>
+    </w:p>
+    <w:p>
+      <w:pPr>
         <w:rPr>
           <w:rFonts w:ascii="Times New Roman" w:hAnsi="Times New Roman" w:cs="Times New Roman"/>
           <w:sz w:val="36"/>
@@ -2411,113 +2422,8 @@
         <w:t xml:space="preserve"> car sign-out functionality</w:t>
       </w:r>
     </w:p>
-    <w:p>
-      <w:pPr>
-        <w:widowControl w:val="0"/>
-        <w:autoSpaceDE w:val="0"/>
-        <w:autoSpaceDN w:val="0"/>
-        <w:adjustRightInd w:val="0"/>
-        <w:rPr>
-          <w:rFonts w:ascii="Times New Roman" w:hAnsi="Times New Roman" w:cs="Times New Roman"/>
-        </w:rPr>
-      </w:pPr>
-    </w:p>
-    <w:p>
-      <w:pPr>
-        <w:widowControl w:val="0"/>
-        <w:autoSpaceDE w:val="0"/>
-        <w:autoSpaceDN w:val="0"/>
-        <w:adjustRightInd w:val="0"/>
-        <w:rPr>
-          <w:rFonts w:ascii="Times New Roman" w:hAnsi="Times New Roman" w:cs="Times New Roman"/>
-          <w:sz w:val="36"/>
-          <w:szCs w:val="36"/>
-        </w:rPr>
-      </w:pPr>
-      <w:r>
-        <w:rPr>
-          <w:rFonts w:ascii="Times New Roman" w:hAnsi="Times New Roman" w:cs="Times New Roman"/>
-          <w:sz w:val="36"/>
-          <w:szCs w:val="36"/>
-        </w:rPr>
-        <w:t>Requirements: Optional</w:t>
-      </w:r>
-    </w:p>
-    <w:p>
-      <w:pPr>
-        <w:widowControl w:val="0"/>
-        <w:autoSpaceDE w:val="0"/>
-        <w:autoSpaceDN w:val="0"/>
-        <w:adjustRightInd w:val="0"/>
-        <w:rPr>
-          <w:rFonts w:ascii="Times New Roman" w:hAnsi="Times New Roman" w:cs="Times New Roman"/>
-          <w:sz w:val="36"/>
-          <w:szCs w:val="36"/>
-        </w:rPr>
-      </w:pPr>
-    </w:p>
-    <w:p>
-      <w:pPr>
-        <w:widowControl w:val="0"/>
-        <w:autoSpaceDE w:val="0"/>
-        <w:autoSpaceDN w:val="0"/>
-        <w:adjustRightInd w:val="0"/>
-        <w:rPr>
-          <w:rFonts w:ascii="Times New Roman" w:hAnsi="Times New Roman" w:cs="Times New Roman"/>
-        </w:rPr>
-      </w:pPr>
-      <w:r>
-        <w:rPr>
-          <w:rFonts w:ascii="Times New Roman" w:hAnsi="Times New Roman" w:cs="Times New Roman"/>
-        </w:rPr>
-        <w:t>• House coverage</w:t>
-      </w:r>
-      <w:r>
-        <w:rPr>
-          <w:rFonts w:ascii="Times New Roman" w:hAnsi="Times New Roman" w:cs="Times New Roman"/>
-        </w:rPr>
-        <w:t xml:space="preserve"> (volunteer swap-in when a volunteer goes on vacation): a means to help</w:t>
-      </w:r>
-      <w:r>
-        <w:rPr>
-          <w:rFonts w:ascii="Times New Roman" w:hAnsi="Times New Roman" w:cs="Times New Roman"/>
-        </w:rPr>
-        <w:t xml:space="preserve"> </w:t>
-      </w:r>
-      <w:r>
-        <w:rPr>
-          <w:rFonts w:ascii="Times New Roman" w:hAnsi="Times New Roman" w:cs="Times New Roman"/>
-        </w:rPr>
-        <w:t xml:space="preserve">schedule </w:t>
-      </w:r>
-      <w:proofErr w:type="gramStart"/>
-      <w:r>
-        <w:rPr>
-          <w:rFonts w:ascii="Times New Roman" w:hAnsi="Times New Roman" w:cs="Times New Roman"/>
-        </w:rPr>
-        <w:t>who</w:t>
-      </w:r>
-      <w:proofErr w:type="gramEnd"/>
-      <w:r>
-        <w:rPr>
-          <w:rFonts w:ascii="Times New Roman" w:hAnsi="Times New Roman" w:cs="Times New Roman"/>
-        </w:rPr>
-        <w:t xml:space="preserve"> will cover (sometimes the people covering will only do shifts). This may be</w:t>
-      </w:r>
-      <w:r>
-        <w:rPr>
-          <w:rFonts w:ascii="Times New Roman" w:hAnsi="Times New Roman" w:cs="Times New Roman"/>
-        </w:rPr>
-        <w:t xml:space="preserve"> </w:t>
-      </w:r>
-      <w:r>
-        <w:rPr>
-          <w:rFonts w:ascii="Times New Roman" w:hAnsi="Times New Roman" w:cs="Times New Roman"/>
-        </w:rPr>
-        <w:t>more work than it's worth.</w:t>
-      </w:r>
-    </w:p>
     <w:sectPr>
+      <w:headerReference w:type="default" r:id="rId11"/>
       <w:pgSz w:w="12240" w:h="15840"/>
       <w:pgMar w:top="1440" w:right="1800" w:bottom="1440" w:left="1800" w:header="720" w:footer="720" w:gutter="0"/>
       <w:cols w:space="720"/>
@@ -2525,6 +2431,58 @@
     </w:sectPr>
   </w:body>
 </w:document>
+</file>
+
+<file path=word/endnotes.xml><?xml version="1.0" encoding="utf-8"?>
+<w:endnotes xmlns:wpc="http://schemas.microsoft.com/office/word/2010/wordprocessingCanvas" xmlns:mo="http://schemas.microsoft.com/office/mac/office/2008/main" xmlns:mc="http://schemas.openxmlformats.org/markup-compatibility/2006" xmlns:mv="urn:schemas-microsoft-com:mac:vml" xmlns:o="urn:schemas-microsoft-com:office:office" xmlns:r="http://schemas.openxmlformats.org/officeDocument/2006/relationships" xmlns:m="http://schemas.openxmlformats.org/officeDocument/2006/math" xmlns:v="urn:schemas-microsoft-com:vml" xmlns:wp14="http://schemas.microsoft.com/office/word/2010/wordprocessingDrawing" xmlns:wp="http://schemas.openxmlformats.org/drawingml/2006/wordprocessingDrawing" xmlns:w10="urn:schemas-microsoft-com:office:word" xmlns:w="http://schemas.openxmlformats.org/wordprocessingml/2006/main" xmlns:w14="http://schemas.microsoft.com/office/word/2010/wordml" xmlns:wpg="http://schemas.microsoft.com/office/word/2010/wordprocessingGroup" xmlns:wpi="http://schemas.microsoft.com/office/word/2010/wordprocessingInk" xmlns:wne="http://schemas.microsoft.com/office/word/2006/wordml" xmlns:wps="http://schemas.microsoft.com/office/word/2010/wordprocessingShape" mc:Ignorable="w14 wp14">
+  <w:endnote w:type="separator" w:id="-1">
+    <w:p>
+      <w:r>
+        <w:separator/>
+      </w:r>
+    </w:p>
+  </w:endnote>
+  <w:endnote w:type="continuationSeparator" w:id="0">
+    <w:p>
+      <w:r>
+        <w:continuationSeparator/>
+      </w:r>
+    </w:p>
+  </w:endnote>
+</w:endnotes>
+</file>
+
+<file path=word/footnotes.xml><?xml version="1.0" encoding="utf-8"?>
+<w:footnotes xmlns:wpc="http://schemas.microsoft.com/office/word/2010/wordprocessingCanvas" xmlns:mo="http://schemas.microsoft.com/office/mac/office/2008/main" xmlns:mc="http://schemas.openxmlformats.org/markup-compatibility/2006" xmlns:mv="urn:schemas-microsoft-com:mac:vml" xmlns:o="urn:schemas-microsoft-com:office:office" xmlns:r="http://schemas.openxmlformats.org/officeDocument/2006/relationships" xmlns:m="http://schemas.openxmlformats.org/officeDocument/2006/math" xmlns:v="urn:schemas-microsoft-com:vml" xmlns:wp14="http://schemas.microsoft.com/office/word/2010/wordprocessingDrawing" xmlns:wp="http://schemas.openxmlformats.org/drawingml/2006/wordprocessingDrawing" xmlns:w10="urn:schemas-microsoft-com:office:word" xmlns:w="http://schemas.openxmlformats.org/wordprocessingml/2006/main" xmlns:w14="http://schemas.microsoft.com/office/word/2010/wordml" xmlns:wpg="http://schemas.microsoft.com/office/word/2010/wordprocessingGroup" xmlns:wpi="http://schemas.microsoft.com/office/word/2010/wordprocessingInk" xmlns:wne="http://schemas.microsoft.com/office/word/2006/wordml" xmlns:wps="http://schemas.microsoft.com/office/word/2010/wordprocessingShape" mc:Ignorable="w14 wp14">
+  <w:footnote w:type="separator" w:id="-1">
+    <w:p>
+      <w:r>
+        <w:separator/>
+      </w:r>
+    </w:p>
+  </w:footnote>
+  <w:footnote w:type="continuationSeparator" w:id="0">
+    <w:p>
+      <w:r>
+        <w:continuationSeparator/>
+      </w:r>
+    </w:p>
+  </w:footnote>
+</w:footnotes>
+</file>
+
+<file path=word/header1.xml><?xml version="1.0" encoding="utf-8"?>
+<w:hdr xmlns:wpc="http://schemas.microsoft.com/office/word/2010/wordprocessingCanvas" xmlns:mo="http://schemas.microsoft.com/office/mac/office/2008/main" xmlns:mc="http://schemas.openxmlformats.org/markup-compatibility/2006" xmlns:mv="urn:schemas-microsoft-com:mac:vml" xmlns:o="urn:schemas-microsoft-com:office:office" xmlns:r="http://schemas.openxmlformats.org/officeDocument/2006/relationships" xmlns:m="http://schemas.openxmlformats.org/officeDocument/2006/math" xmlns:v="urn:schemas-microsoft-com:vml" xmlns:wp14="http://schemas.microsoft.com/office/word/2010/wordprocessingDrawing" xmlns:wp="http://schemas.openxmlformats.org/drawingml/2006/wordprocessingDrawing" xmlns:w10="urn:schemas-microsoft-com:office:word" xmlns:w="http://schemas.openxmlformats.org/wordprocessingml/2006/main" xmlns:w14="http://schemas.microsoft.com/office/word/2010/wordml" xmlns:wpg="http://schemas.microsoft.com/office/word/2010/wordprocessingGroup" xmlns:wpi="http://schemas.microsoft.com/office/word/2010/wordprocessingInk" xmlns:wne="http://schemas.microsoft.com/office/word/2006/wordml" xmlns:wps="http://schemas.microsoft.com/office/word/2010/wordprocessingShape" mc:Ignorable="w14 wp14">
+  <w:p>
+    <w:pPr>
+      <w:pStyle w:val="Header"/>
+      <w:jc w:val="right"/>
+    </w:pPr>
+    <w:r>
+      <w:t>Last Update: 3/23/15</w:t>
+    </w:r>
+  </w:p>
+</w:hdr>
 </file>
 
 <file path=word/numbering.xml><?xml version="1.0" encoding="utf-8"?>
@@ -2969,6 +2927,48 @@
       <w:contextualSpacing/>
     </w:pPr>
   </w:style>
+  <w:style w:type="paragraph" w:styleId="Header">
+    <w:name w:val="header"/>
+    <w:basedOn w:val="Normal"/>
+    <w:link w:val="HeaderChar"/>
+    <w:uiPriority w:val="99"/>
+    <w:unhideWhenUsed/>
+    <w:rsid w:val="00AC58D9"/>
+    <w:pPr>
+      <w:tabs>
+        <w:tab w:val="center" w:pos="4320"/>
+        <w:tab w:val="right" w:pos="8640"/>
+      </w:tabs>
+    </w:pPr>
+  </w:style>
+  <w:style w:type="character" w:customStyle="1" w:styleId="HeaderChar">
+    <w:name w:val="Header Char"/>
+    <w:basedOn w:val="DefaultParagraphFont"/>
+    <w:link w:val="Header"/>
+    <w:uiPriority w:val="99"/>
+    <w:rsid w:val="00AC58D9"/>
+  </w:style>
+  <w:style w:type="paragraph" w:styleId="Footer">
+    <w:name w:val="footer"/>
+    <w:basedOn w:val="Normal"/>
+    <w:link w:val="FooterChar"/>
+    <w:uiPriority w:val="99"/>
+    <w:unhideWhenUsed/>
+    <w:rsid w:val="00AC58D9"/>
+    <w:pPr>
+      <w:tabs>
+        <w:tab w:val="center" w:pos="4320"/>
+        <w:tab w:val="right" w:pos="8640"/>
+      </w:tabs>
+    </w:pPr>
+  </w:style>
+  <w:style w:type="character" w:customStyle="1" w:styleId="FooterChar">
+    <w:name w:val="Footer Char"/>
+    <w:basedOn w:val="DefaultParagraphFont"/>
+    <w:link w:val="Footer"/>
+    <w:uiPriority w:val="99"/>
+    <w:rsid w:val="00AC58D9"/>
+  </w:style>
 </w:styles>
 </file>
 
@@ -3176,6 +3176,48 @@
       <w:ind w:left="720"/>
       <w:contextualSpacing/>
     </w:pPr>
+  </w:style>
+  <w:style w:type="paragraph" w:styleId="Header">
+    <w:name w:val="header"/>
+    <w:basedOn w:val="Normal"/>
+    <w:link w:val="HeaderChar"/>
+    <w:uiPriority w:val="99"/>
+    <w:unhideWhenUsed/>
+    <w:rsid w:val="00AC58D9"/>
+    <w:pPr>
+      <w:tabs>
+        <w:tab w:val="center" w:pos="4320"/>
+        <w:tab w:val="right" w:pos="8640"/>
+      </w:tabs>
+    </w:pPr>
+  </w:style>
+  <w:style w:type="character" w:customStyle="1" w:styleId="HeaderChar">
+    <w:name w:val="Header Char"/>
+    <w:basedOn w:val="DefaultParagraphFont"/>
+    <w:link w:val="Header"/>
+    <w:uiPriority w:val="99"/>
+    <w:rsid w:val="00AC58D9"/>
+  </w:style>
+  <w:style w:type="paragraph" w:styleId="Footer">
+    <w:name w:val="footer"/>
+    <w:basedOn w:val="Normal"/>
+    <w:link w:val="FooterChar"/>
+    <w:uiPriority w:val="99"/>
+    <w:unhideWhenUsed/>
+    <w:rsid w:val="00AC58D9"/>
+    <w:pPr>
+      <w:tabs>
+        <w:tab w:val="center" w:pos="4320"/>
+        <w:tab w:val="right" w:pos="8640"/>
+      </w:tabs>
+    </w:pPr>
+  </w:style>
+  <w:style w:type="character" w:customStyle="1" w:styleId="FooterChar">
+    <w:name w:val="Footer Char"/>
+    <w:basedOn w:val="DefaultParagraphFont"/>
+    <w:link w:val="Footer"/>
+    <w:uiPriority w:val="99"/>
+    <w:rsid w:val="00AC58D9"/>
   </w:style>
 </w:styles>
 </file>

</xml_diff>